<commit_message>
update slot 1 9/6/2025
</commit_message>
<xml_diff>
--- a/NotePRM392.docx
+++ b/NotePRM392.docx
@@ -4687,6 +4687,145 @@
                     <a:xfrm>
                       <a:off x="0" y="0"/>
                       <a:ext cx="5943600" cy="3343275"/>
+                    </a:xfrm>
+                    <a:prstGeom prst="rect">
+                      <a:avLst/>
+                    </a:prstGeom>
+                  </pic:spPr>
+                </pic:pic>
+              </a:graphicData>
+            </a:graphic>
+          </wp:inline>
+        </w:drawing>
+      </w:r>
+    </w:p>
+    <w:p/>
+    <w:p/>
+    <w:p/>
+    <w:p/>
+    <w:p>
+      <w:r>
+        <w:lastRenderedPageBreak/>
+        <w:t>------------ 09/06/2025 -------------------------------------</w:t>
+      </w:r>
+      <w:r>
+        <w:br/>
+      </w:r>
+      <w:r>
+        <w:rPr>
+          <w:noProof/>
+        </w:rPr>
+        <w:drawing>
+          <wp:inline distT="0" distB="0" distL="0" distR="0" wp14:anchorId="367F20B5" wp14:editId="440807A4">
+            <wp:extent cx="5943600" cy="2787015"/>
+            <wp:effectExtent l="0" t="0" r="0" b="0"/>
+            <wp:docPr id="4" name="Picture 4"/>
+            <wp:cNvGraphicFramePr>
+              <a:graphicFrameLocks xmlns:a="http://schemas.openxmlformats.org/drawingml/2006/main" noChangeAspect="1"/>
+            </wp:cNvGraphicFramePr>
+            <a:graphic xmlns:a="http://schemas.openxmlformats.org/drawingml/2006/main">
+              <a:graphicData uri="http://schemas.openxmlformats.org/drawingml/2006/picture">
+                <pic:pic xmlns:pic="http://schemas.openxmlformats.org/drawingml/2006/picture">
+                  <pic:nvPicPr>
+                    <pic:cNvPr id="1" name=""/>
+                    <pic:cNvPicPr/>
+                  </pic:nvPicPr>
+                  <pic:blipFill>
+                    <a:blip r:embed="rId11"/>
+                    <a:stretch>
+                      <a:fillRect/>
+                    </a:stretch>
+                  </pic:blipFill>
+                  <pic:spPr>
+                    <a:xfrm>
+                      <a:off x="0" y="0"/>
+                      <a:ext cx="5943600" cy="2787015"/>
+                    </a:xfrm>
+                    <a:prstGeom prst="rect">
+                      <a:avLst/>
+                    </a:prstGeom>
+                  </pic:spPr>
+                </pic:pic>
+              </a:graphicData>
+            </a:graphic>
+          </wp:inline>
+        </w:drawing>
+      </w:r>
+      <w:r>
+        <w:br/>
+      </w:r>
+      <w:r>
+        <w:rPr>
+          <w:noProof/>
+        </w:rPr>
+        <w:drawing>
+          <wp:inline distT="0" distB="0" distL="0" distR="0" wp14:anchorId="25CCC95E" wp14:editId="6234E460">
+            <wp:extent cx="5943600" cy="1820545"/>
+            <wp:effectExtent l="0" t="0" r="0" b="8255"/>
+            <wp:docPr id="9" name="Picture 9"/>
+            <wp:cNvGraphicFramePr>
+              <a:graphicFrameLocks xmlns:a="http://schemas.openxmlformats.org/drawingml/2006/main" noChangeAspect="1"/>
+            </wp:cNvGraphicFramePr>
+            <a:graphic xmlns:a="http://schemas.openxmlformats.org/drawingml/2006/main">
+              <a:graphicData uri="http://schemas.openxmlformats.org/drawingml/2006/picture">
+                <pic:pic xmlns:pic="http://schemas.openxmlformats.org/drawingml/2006/picture">
+                  <pic:nvPicPr>
+                    <pic:cNvPr id="1" name=""/>
+                    <pic:cNvPicPr/>
+                  </pic:nvPicPr>
+                  <pic:blipFill>
+                    <a:blip r:embed="rId12"/>
+                    <a:stretch>
+                      <a:fillRect/>
+                    </a:stretch>
+                  </pic:blipFill>
+                  <pic:spPr>
+                    <a:xfrm>
+                      <a:off x="0" y="0"/>
+                      <a:ext cx="5943600" cy="1820545"/>
+                    </a:xfrm>
+                    <a:prstGeom prst="rect">
+                      <a:avLst/>
+                    </a:prstGeom>
+                  </pic:spPr>
+                </pic:pic>
+              </a:graphicData>
+            </a:graphic>
+          </wp:inline>
+        </w:drawing>
+      </w:r>
+    </w:p>
+    <w:p>
+      <w:r>
+        <w:rPr>
+          <w:noProof/>
+        </w:rPr>
+        <w:lastRenderedPageBreak/>
+        <w:drawing>
+          <wp:inline distT="0" distB="0" distL="0" distR="0" wp14:anchorId="4AA1A216" wp14:editId="35D3FBA3">
+            <wp:extent cx="5857875" cy="4286250"/>
+            <wp:effectExtent l="0" t="0" r="9525" b="0"/>
+            <wp:docPr id="10" name="Picture 10"/>
+            <wp:cNvGraphicFramePr>
+              <a:graphicFrameLocks xmlns:a="http://schemas.openxmlformats.org/drawingml/2006/main" noChangeAspect="1"/>
+            </wp:cNvGraphicFramePr>
+            <a:graphic xmlns:a="http://schemas.openxmlformats.org/drawingml/2006/main">
+              <a:graphicData uri="http://schemas.openxmlformats.org/drawingml/2006/picture">
+                <pic:pic xmlns:pic="http://schemas.openxmlformats.org/drawingml/2006/picture">
+                  <pic:nvPicPr>
+                    <pic:cNvPr id="1" name=""/>
+                    <pic:cNvPicPr/>
+                  </pic:nvPicPr>
+                  <pic:blipFill>
+                    <a:blip r:embed="rId13"/>
+                    <a:stretch>
+                      <a:fillRect/>
+                    </a:stretch>
+                  </pic:blipFill>
+                  <pic:spPr>
+                    <a:xfrm>
+                      <a:off x="0" y="0"/>
+                      <a:ext cx="5857875" cy="4286250"/>
                     </a:xfrm>
                     <a:prstGeom prst="rect">
                       <a:avLst/>
@@ -5312,6 +5451,7 @@
   <w:style w:type="character" w:default="1" w:styleId="DefaultParagraphFont">
     <w:name w:val="Default Paragraph Font"/>
     <w:uiPriority w:val="1"/>
+    <w:semiHidden/>
     <w:unhideWhenUsed/>
   </w:style>
   <w:style w:type="table" w:default="1" w:styleId="TableNormal">

</xml_diff>